<commit_message>
Update AuthUser model & Add AuthUserManager in testapp/models.py
update model & view according to expanding of auth_user table
</commit_message>
<xml_diff>
--- a/docs/Application plan.docx
+++ b/docs/Application plan.docx
@@ -3232,6 +3232,15 @@
                 <w:szCs w:val="20"/>
               </w:rPr>
             </w:pPr>
+            <w:r>
+              <w:rPr>
+                <w:rFonts w:ascii="굴림" w:eastAsia="굴림" w:hAnsi="굴림" w:cs="굴림"/>
+                <w:color w:val="000000"/>
+                <w:kern w:val="0"/>
+                <w:szCs w:val="20"/>
+              </w:rPr>
+              <w:t>date_</w:t>
+            </w:r>
             <w:r>
               <w:rPr>
                 <w:rFonts w:ascii="굴림" w:eastAsia="굴림" w:hAnsi="굴림" w:cs="굴림" w:hint="eastAsia"/>

</xml_diff>